<commit_message>
H- UI doc V2
</commit_message>
<xml_diff>
--- a/Apuntes/LanguajePrototype/12-UI/UI.docx
+++ b/Apuntes/LanguajePrototype/12-UI/UI.docx
@@ -2,6 +2,11 @@
 <file path=word/document.xml><?xml version="1.0" encoding="utf-8"?>
 <w:document xmlns:wpc="http://schemas.microsoft.com/office/word/2010/wordprocessingCanvas" xmlns:cx="http://schemas.microsoft.com/office/drawing/2014/chartex" xmlns:cx1="http://schemas.microsoft.com/office/drawing/2015/9/8/chartex" xmlns:cx2="http://schemas.microsoft.com/office/drawing/2015/10/21/chartex" xmlns:cx3="http://schemas.microsoft.com/office/drawing/2016/5/9/chartex" xmlns:cx4="http://schemas.microsoft.com/office/drawing/2016/5/10/chartex" xmlns:cx5="http://schemas.microsoft.com/office/drawing/2016/5/11/chartex" xmlns:cx6="http://schemas.microsoft.com/office/drawing/2016/5/12/chartex" xmlns:cx7="http://schemas.microsoft.com/office/drawing/2016/5/13/chartex" xmlns:cx8="http://schemas.microsoft.com/office/drawing/2016/5/14/chartex" xmlns:mc="http://schemas.openxmlformats.org/markup-compatibility/2006" xmlns:aink="http://schemas.microsoft.com/office/drawing/2016/ink" xmlns:am3d="http://schemas.microsoft.com/office/drawing/2017/model3d" xmlns:o="urn:schemas-microsoft-com:office:office" xmlns:oel="http://schemas.microsoft.com/office/2019/extlst" xmlns:r="http://schemas.openxmlformats.org/officeDocument/2006/relationships" xmlns:m="http://schemas.openxmlformats.org/officeDocument/2006/math" xmlns:v="urn:schemas-microsoft-com:vml" xmlns:wp14="http://schemas.microsoft.com/office/word/2010/wordprocessingDrawing" xmlns:wp="http://schemas.openxmlformats.org/drawingml/2006/wordprocessingDrawing" xmlns:w10="urn:schemas-microsoft-com:office:word" xmlns:w="http://schemas.openxmlformats.org/wordprocessingml/2006/main" xmlns:w14="http://schemas.microsoft.com/office/word/2010/wordml" xmlns:w15="http://schemas.microsoft.com/office/word/2012/wordml" xmlns:w16cex="http://schemas.microsoft.com/office/word/2018/wordml/cex" xmlns:w16cid="http://schemas.microsoft.com/office/word/2016/wordml/cid" xmlns:w16="http://schemas.microsoft.com/office/word/2018/wordml" xmlns:w16du="http://schemas.microsoft.com/office/word/2023/wordml/word16du" xmlns:w16sdtdh="http://schemas.microsoft.com/office/word/2020/wordml/sdtdatahash" xmlns:w16sdtfl="http://schemas.microsoft.com/office/word/2024/wordml/sdtformatlock" xmlns:w16se="http://schemas.microsoft.com/office/word/2015/wordml/symex" xmlns:wpg="http://schemas.microsoft.com/office/word/2010/wordprocessingGroup" xmlns:wpi="http://schemas.microsoft.com/office/word/2010/wordprocessingInk" xmlns:wne="http://schemas.microsoft.com/office/word/2006/wordml" xmlns:wps="http://schemas.microsoft.com/office/word/2010/wordprocessingShape" mc:Ignorable="w14 w15 w16se w16cid w16 w16cex w16sdtdh w16sdtfl w16du wp14">
   <w:body>
+    <w:p>
+      <w:r>
+        <w:t>Botones y graficos en celda:</w:t>
+      </w:r>
+    </w:p>
     <w:p>
       <w:hyperlink r:id="rId4" w:history="1">
         <w:r>

</xml_diff>

<commit_message>
H- Excel Instagram Prototype
</commit_message>
<xml_diff>
--- a/Apuntes/LanguajePrototype/12-UI/UI.docx
+++ b/Apuntes/LanguajePrototype/12-UI/UI.docx
@@ -3,8 +3,19 @@
 <w:document xmlns:wpc="http://schemas.microsoft.com/office/word/2010/wordprocessingCanvas" xmlns:cx="http://schemas.microsoft.com/office/drawing/2014/chartex" xmlns:cx1="http://schemas.microsoft.com/office/drawing/2015/9/8/chartex" xmlns:cx2="http://schemas.microsoft.com/office/drawing/2015/10/21/chartex" xmlns:cx3="http://schemas.microsoft.com/office/drawing/2016/5/9/chartex" xmlns:cx4="http://schemas.microsoft.com/office/drawing/2016/5/10/chartex" xmlns:cx5="http://schemas.microsoft.com/office/drawing/2016/5/11/chartex" xmlns:cx6="http://schemas.microsoft.com/office/drawing/2016/5/12/chartex" xmlns:cx7="http://schemas.microsoft.com/office/drawing/2016/5/13/chartex" xmlns:cx8="http://schemas.microsoft.com/office/drawing/2016/5/14/chartex" xmlns:mc="http://schemas.openxmlformats.org/markup-compatibility/2006" xmlns:aink="http://schemas.microsoft.com/office/drawing/2016/ink" xmlns:am3d="http://schemas.microsoft.com/office/drawing/2017/model3d" xmlns:o="urn:schemas-microsoft-com:office:office" xmlns:oel="http://schemas.microsoft.com/office/2019/extlst" xmlns:r="http://schemas.openxmlformats.org/officeDocument/2006/relationships" xmlns:m="http://schemas.openxmlformats.org/officeDocument/2006/math" xmlns:v="urn:schemas-microsoft-com:vml" xmlns:wp14="http://schemas.microsoft.com/office/word/2010/wordprocessingDrawing" xmlns:wp="http://schemas.openxmlformats.org/drawingml/2006/wordprocessingDrawing" xmlns:w10="urn:schemas-microsoft-com:office:word" xmlns:w="http://schemas.openxmlformats.org/wordprocessingml/2006/main" xmlns:w14="http://schemas.microsoft.com/office/word/2010/wordml" xmlns:w15="http://schemas.microsoft.com/office/word/2012/wordml" xmlns:w16cex="http://schemas.microsoft.com/office/word/2018/wordml/cex" xmlns:w16cid="http://schemas.microsoft.com/office/word/2016/wordml/cid" xmlns:w16="http://schemas.microsoft.com/office/word/2018/wordml" xmlns:w16du="http://schemas.microsoft.com/office/word/2023/wordml/word16du" xmlns:w16sdtdh="http://schemas.microsoft.com/office/word/2020/wordml/sdtdatahash" xmlns:w16sdtfl="http://schemas.microsoft.com/office/word/2024/wordml/sdtformatlock" xmlns:w16se="http://schemas.microsoft.com/office/word/2015/wordml/symex" xmlns:wpg="http://schemas.microsoft.com/office/word/2010/wordprocessingGroup" xmlns:wpi="http://schemas.microsoft.com/office/word/2010/wordprocessingInk" xmlns:wne="http://schemas.microsoft.com/office/word/2006/wordml" xmlns:wps="http://schemas.microsoft.com/office/word/2010/wordprocessingShape" mc:Ignorable="w14 w15 w16se w16cid w16 w16cex w16sdtdh w16sdtfl w16du wp14">
   <w:body>
     <w:p>
-      <w:r>
-        <w:t>Botones y graficos en celda:</w:t>
+      <w:pPr>
+        <w:pStyle w:val="Heading2"/>
+      </w:pPr>
+      <w:r>
+        <w:t>UI</w:t>
+      </w:r>
+    </w:p>
+    <w:p>
+      <w:pPr>
+        <w:pStyle w:val="Heading4"/>
+      </w:pPr>
+      <w:r>
+        <w:t>Doble pantalla sincronizada Excel:</w:t>
       </w:r>
     </w:p>
     <w:p>
@@ -13,10 +24,566 @@
           <w:rPr>
             <w:rStyle w:val="Hyperlink"/>
           </w:rPr>
+          <w:t>https://www.instagram.com/p/DMkvHcKgkkO/</w:t>
+        </w:r>
+      </w:hyperlink>
+    </w:p>
+    <w:p>
+      <w:pPr>
+        <w:pStyle w:val="Heading4"/>
+      </w:pPr>
+      <w:r>
+        <w:t>Resaltar fila y columna actual:</w:t>
+      </w:r>
+    </w:p>
+    <w:p>
+      <w:hyperlink r:id="rId5" w:history="1">
+        <w:r>
+          <w:rPr>
+            <w:rStyle w:val="Hyperlink"/>
+          </w:rPr>
+          <w:t>https://www.instagram.com/p/DG-rj0TRzTp/</w:t>
+        </w:r>
+      </w:hyperlink>
+    </w:p>
+    <w:p/>
+    <w:p>
+      <w:pPr>
+        <w:pStyle w:val="Heading2"/>
+      </w:pPr>
+      <w:r>
+        <w:t xml:space="preserve">Botones y </w:t>
+      </w:r>
+      <w:r>
+        <w:t>gráficos</w:t>
+      </w:r>
+      <w:r>
+        <w:t xml:space="preserve"> en celda:</w:t>
+      </w:r>
+    </w:p>
+    <w:p>
+      <w:hyperlink r:id="rId6" w:history="1">
+        <w:r>
+          <w:rPr>
+            <w:rStyle w:val="Hyperlink"/>
+          </w:rPr>
           <w:t>https://www.instagram.com/p/DLD-BA0NAWJ/</w:t>
         </w:r>
       </w:hyperlink>
     </w:p>
+    <w:p/>
+    <w:p>
+      <w:pPr>
+        <w:pStyle w:val="Heading2"/>
+        <w:rPr>
+          <w:lang w:val="en-US"/>
+        </w:rPr>
+      </w:pPr>
+      <w:r>
+        <w:rPr>
+          <w:lang w:val="en-US"/>
+        </w:rPr>
+        <w:t>Data visualization:</w:t>
+      </w:r>
+    </w:p>
+    <w:p>
+      <w:pPr>
+        <w:pStyle w:val="Heading4"/>
+        <w:rPr>
+          <w:lang w:val="en-US"/>
+        </w:rPr>
+      </w:pPr>
+      <w:r>
+        <w:rPr>
+          <w:lang w:val="en-US"/>
+        </w:rPr>
+        <w:t xml:space="preserve">Graph </w:t>
+      </w:r>
+      <w:proofErr w:type="spellStart"/>
+      <w:r>
+        <w:rPr>
+          <w:lang w:val="en-US"/>
+        </w:rPr>
+        <w:t>tips&amp;tricks</w:t>
+      </w:r>
+      <w:proofErr w:type="spellEnd"/>
+    </w:p>
+    <w:p>
+      <w:pPr>
+        <w:rPr>
+          <w:lang w:val="en-US"/>
+        </w:rPr>
+      </w:pPr>
+      <w:hyperlink r:id="rId7" w:history="1">
+        <w:r>
+          <w:rPr>
+            <w:rStyle w:val="Hyperlink"/>
+            <w:lang w:val="en-US"/>
+          </w:rPr>
+          <w:t>https://www.instagram.com/p/DLz2U8pumOA/</w:t>
+        </w:r>
+      </w:hyperlink>
+    </w:p>
+    <w:p>
+      <w:hyperlink r:id="rId8" w:history="1">
+        <w:r>
+          <w:rPr>
+            <w:rStyle w:val="Hyperlink"/>
+            <w:lang w:val="en-US"/>
+          </w:rPr>
+          <w:t>https://www.instagram.com/p/DKZQjVxML4c/</w:t>
+        </w:r>
+      </w:hyperlink>
+    </w:p>
+    <w:p>
+      <w:hyperlink r:id="rId9" w:history="1">
+        <w:r>
+          <w:rPr>
+            <w:rStyle w:val="Hyperlink"/>
+          </w:rPr>
+          <w:t>https://www.instagram.com/p/DH5jW3VM3am/</w:t>
+        </w:r>
+      </w:hyperlink>
+    </w:p>
+    <w:p>
+      <w:hyperlink r:id="rId10" w:history="1">
+        <w:r>
+          <w:rPr>
+            <w:rStyle w:val="Hyperlink"/>
+          </w:rPr>
+          <w:t>https://www.instagram.com/p/DLD-BA0NAWJ/</w:t>
+        </w:r>
+      </w:hyperlink>
+    </w:p>
+    <w:p/>
+    <w:p/>
+    <w:p>
+      <w:pPr>
+        <w:pStyle w:val="Heading4"/>
+        <w:rPr>
+          <w:lang w:val="en-US"/>
+        </w:rPr>
+      </w:pPr>
+      <w:proofErr w:type="spellStart"/>
+      <w:r>
+        <w:rPr>
+          <w:lang w:val="en-US"/>
+        </w:rPr>
+        <w:t>porcentaje</w:t>
+      </w:r>
+      <w:proofErr w:type="spellEnd"/>
+    </w:p>
+    <w:p>
+      <w:pPr>
+        <w:rPr>
+          <w:lang w:val="en-US"/>
+        </w:rPr>
+      </w:pPr>
+      <w:hyperlink r:id="rId11" w:history="1">
+        <w:r>
+          <w:rPr>
+            <w:rStyle w:val="Hyperlink"/>
+            <w:lang w:val="en-US"/>
+          </w:rPr>
+          <w:t>https://www.instagram.com/p/DJQq-LETxas/</w:t>
+        </w:r>
+      </w:hyperlink>
+    </w:p>
+    <w:p>
+      <w:pPr>
+        <w:rPr>
+          <w:lang w:val="en-US"/>
+        </w:rPr>
+      </w:pPr>
+    </w:p>
+    <w:p>
+      <w:pPr>
+        <w:pStyle w:val="Heading4"/>
+        <w:rPr>
+          <w:lang w:val="en-US"/>
+        </w:rPr>
+      </w:pPr>
+      <w:r>
+        <w:rPr>
+          <w:lang w:val="en-US"/>
+        </w:rPr>
+        <w:t>Slicers:</w:t>
+      </w:r>
+    </w:p>
+    <w:p>
+      <w:pPr>
+        <w:rPr>
+          <w:lang w:val="en-US"/>
+        </w:rPr>
+      </w:pPr>
+      <w:hyperlink r:id="rId12" w:history="1">
+        <w:r>
+          <w:rPr>
+            <w:rStyle w:val="Hyperlink"/>
+            <w:lang w:val="en-US"/>
+          </w:rPr>
+          <w:t>https://www.instagram.com/p/DKnpNtluA_i/</w:t>
+        </w:r>
+      </w:hyperlink>
+    </w:p>
+    <w:p>
+      <w:pPr>
+        <w:rPr>
+          <w:lang w:val="en-US"/>
+        </w:rPr>
+      </w:pPr>
+      <w:hyperlink r:id="rId13" w:history="1">
+        <w:r>
+          <w:rPr>
+            <w:rStyle w:val="Hyperlink"/>
+            <w:lang w:val="en-US"/>
+          </w:rPr>
+          <w:t>https://www.instagram.com/p/DHivKzeRH8z/</w:t>
+        </w:r>
+      </w:hyperlink>
+    </w:p>
+    <w:p>
+      <w:pPr>
+        <w:rPr>
+          <w:lang w:val="en-US"/>
+        </w:rPr>
+      </w:pPr>
+      <w:hyperlink r:id="rId14" w:history="1">
+        <w:r>
+          <w:rPr>
+            <w:rStyle w:val="Hyperlink"/>
+            <w:lang w:val="en-US"/>
+          </w:rPr>
+          <w:t>https://www.instagram.com/p/DLR6e3ZTFZs/</w:t>
+        </w:r>
+      </w:hyperlink>
+    </w:p>
+    <w:p>
+      <w:pPr>
+        <w:rPr>
+          <w:lang w:val="en-US"/>
+        </w:rPr>
+      </w:pPr>
+    </w:p>
+    <w:p>
+      <w:pPr>
+        <w:rPr>
+          <w:lang w:val="en-US"/>
+        </w:rPr>
+      </w:pPr>
+    </w:p>
+    <w:p>
+      <w:pPr>
+        <w:rPr>
+          <w:lang w:val="en-US"/>
+        </w:rPr>
+      </w:pPr>
+    </w:p>
+    <w:p>
+      <w:pPr>
+        <w:pStyle w:val="Heading2"/>
+      </w:pPr>
+      <w:r>
+        <w:lastRenderedPageBreak/>
+        <w:t>Atajos</w:t>
+      </w:r>
+    </w:p>
+    <w:p>
+      <w:pPr>
+        <w:pStyle w:val="Heading4"/>
+      </w:pPr>
+      <w:r>
+        <w:t>Copiar formatos</w:t>
+      </w:r>
+    </w:p>
+    <w:p>
+      <w:hyperlink r:id="rId15" w:history="1">
+        <w:r>
+          <w:rPr>
+            <w:rStyle w:val="Hyperlink"/>
+          </w:rPr>
+          <w:t>https://www.instagram.com/p/DNmNb4OqEEQ/</w:t>
+        </w:r>
+      </w:hyperlink>
+    </w:p>
+    <w:p>
+      <w:pPr>
+        <w:pStyle w:val="Heading4"/>
+      </w:pPr>
+      <w:proofErr w:type="spellStart"/>
+      <w:r>
+        <w:t>hide</w:t>
+      </w:r>
+      <w:proofErr w:type="spellEnd"/>
+      <w:r>
+        <w:t>:</w:t>
+      </w:r>
+    </w:p>
+    <w:p>
+      <w:hyperlink r:id="rId16" w:history="1">
+        <w:r>
+          <w:rPr>
+            <w:rStyle w:val="Hyperlink"/>
+          </w:rPr>
+          <w:t>https://www.instagram.com/p/DM02VWhMRQ6/</w:t>
+        </w:r>
+      </w:hyperlink>
+    </w:p>
+    <w:p>
+      <w:pPr>
+        <w:pStyle w:val="Heading4"/>
+        <w:rPr>
+          <w:color w:val="EE0000"/>
+        </w:rPr>
+      </w:pPr>
+      <w:r>
+        <w:rPr>
+          <w:color w:val="EE0000"/>
+        </w:rPr>
+        <w:t>Lista de atajos:</w:t>
+      </w:r>
+    </w:p>
+    <w:p>
+      <w:hyperlink r:id="rId17" w:history="1">
+        <w:r>
+          <w:rPr>
+            <w:rStyle w:val="Hyperlink"/>
+          </w:rPr>
+          <w:t>https://www.instagram.com/p/DJp9nBByPtm/</w:t>
+        </w:r>
+      </w:hyperlink>
+    </w:p>
+    <w:p>
+      <w:hyperlink r:id="rId18" w:history="1">
+        <w:r>
+          <w:rPr>
+            <w:rStyle w:val="Hyperlink"/>
+          </w:rPr>
+          <w:t>https://www.instagram.com/p/DLQ-Y2gyccZ/</w:t>
+        </w:r>
+      </w:hyperlink>
+    </w:p>
+    <w:p>
+      <w:hyperlink r:id="rId19" w:history="1">
+        <w:r>
+          <w:rPr>
+            <w:rStyle w:val="Hyperlink"/>
+          </w:rPr>
+          <w:t>https://www.instagram.com/p/DLfse6Ovdpi/</w:t>
+        </w:r>
+      </w:hyperlink>
+    </w:p>
+    <w:p>
+      <w:hyperlink r:id="rId20" w:history="1">
+        <w:r>
+          <w:rPr>
+            <w:rStyle w:val="Hyperlink"/>
+          </w:rPr>
+          <w:t>https://www.instagram.com/p/DKQtRX6t2rm/</w:t>
+        </w:r>
+      </w:hyperlink>
+    </w:p>
+    <w:p>
+      <w:hyperlink r:id="rId21" w:history="1">
+        <w:r>
+          <w:rPr>
+            <w:rStyle w:val="Hyperlink"/>
+          </w:rPr>
+          <w:t>https://www.instagram.com/p/DJdKs0ayl3_/</w:t>
+        </w:r>
+      </w:hyperlink>
+    </w:p>
+    <w:p>
+      <w:hyperlink r:id="rId22" w:history="1">
+        <w:r>
+          <w:rPr>
+            <w:rStyle w:val="Hyperlink"/>
+          </w:rPr>
+          <w:t>https://www.instagram.com/p/DJy7jCUx8bY/</w:t>
+        </w:r>
+      </w:hyperlink>
+    </w:p>
+    <w:p>
+      <w:hyperlink r:id="rId23" w:history="1">
+        <w:r>
+          <w:rPr>
+            <w:rStyle w:val="Hyperlink"/>
+          </w:rPr>
+          <w:t>https://www.instagram.com/p/DH55QvCO9Uy/</w:t>
+        </w:r>
+      </w:hyperlink>
+    </w:p>
+    <w:p>
+      <w:hyperlink r:id="rId24" w:history="1">
+        <w:r>
+          <w:rPr>
+            <w:rStyle w:val="Hyperlink"/>
+          </w:rPr>
+          <w:t>https://www.instagram.com/p/DKeHLsKppes/</w:t>
+        </w:r>
+      </w:hyperlink>
+    </w:p>
+    <w:p/>
+    <w:p/>
+    <w:p>
+      <w:pPr>
+        <w:pStyle w:val="Heading2"/>
+      </w:pPr>
+      <w:r>
+        <w:t>Curiosos</w:t>
+      </w:r>
+    </w:p>
+    <w:p>
+      <w:pPr>
+        <w:pStyle w:val="Heading4"/>
+      </w:pPr>
+      <w:r>
+        <w:t>Fotos en comentarios.</w:t>
+      </w:r>
+    </w:p>
+    <w:p>
+      <w:hyperlink r:id="rId25" w:history="1">
+        <w:r>
+          <w:rPr>
+            <w:rStyle w:val="Hyperlink"/>
+          </w:rPr>
+          <w:t>https://www.instagram.com/p/DOGrW8pDswn/</w:t>
+        </w:r>
+      </w:hyperlink>
+    </w:p>
+    <w:p>
+      <w:pPr>
+        <w:pStyle w:val="Heading4"/>
+      </w:pPr>
+      <w:r>
+        <w:t>Formularios</w:t>
+      </w:r>
+    </w:p>
+    <w:p>
+      <w:hyperlink r:id="rId26" w:history="1">
+        <w:r>
+          <w:rPr>
+            <w:rStyle w:val="Hyperlink"/>
+          </w:rPr>
+          <w:t>https://www.instagram.com/p/DH8EFfkTRHY/</w:t>
+        </w:r>
+      </w:hyperlink>
+    </w:p>
+    <w:p>
+      <w:pPr>
+        <w:pStyle w:val="Heading4"/>
+      </w:pPr>
+      <w:r>
+        <w:t>Guiones:</w:t>
+      </w:r>
+    </w:p>
+    <w:p>
+      <w:hyperlink r:id="rId27" w:history="1">
+        <w:r>
+          <w:rPr>
+            <w:rStyle w:val="Hyperlink"/>
+          </w:rPr>
+          <w:t>https://www.instagram.com/p/DNn7NAJRRwq/</w:t>
+        </w:r>
+      </w:hyperlink>
+    </w:p>
+    <w:p>
+      <w:pPr>
+        <w:pStyle w:val="Heading4"/>
+      </w:pPr>
+      <w:r>
+        <w:t>Formato de alineación de texto:</w:t>
+      </w:r>
+    </w:p>
+    <w:p>
+      <w:hyperlink r:id="rId28" w:history="1">
+        <w:r>
+          <w:rPr>
+            <w:rStyle w:val="Hyperlink"/>
+          </w:rPr>
+          <w:t>https://www.instagram.com/p/DNl00NIPoT9/</w:t>
+        </w:r>
+      </w:hyperlink>
+    </w:p>
+    <w:p>
+      <w:pPr>
+        <w:pStyle w:val="Heading4"/>
+      </w:pPr>
+      <w:r>
+        <w:t>Logos en celdas:</w:t>
+      </w:r>
+    </w:p>
+    <w:p>
+      <w:hyperlink r:id="rId29" w:history="1">
+        <w:r>
+          <w:rPr>
+            <w:rStyle w:val="Hyperlink"/>
+          </w:rPr>
+          <w:t>https://www.instagram.com/p/DIHW-9ZvWfi/</w:t>
+        </w:r>
+      </w:hyperlink>
+    </w:p>
+    <w:p>
+      <w:hyperlink r:id="rId30" w:history="1">
+        <w:r>
+          <w:rPr>
+            <w:rStyle w:val="Hyperlink"/>
+          </w:rPr>
+          <w:t>https://www.instagram.com/p/DMjZAIMtYKQ/</w:t>
+        </w:r>
+      </w:hyperlink>
+    </w:p>
+    <w:p/>
+    <w:p>
+      <w:pPr>
+        <w:pStyle w:val="Heading4"/>
+      </w:pPr>
+      <w:r>
+        <w:lastRenderedPageBreak/>
+        <w:t>Fotos en gráficos de barras:</w:t>
+      </w:r>
+    </w:p>
+    <w:p>
+      <w:hyperlink r:id="rId31" w:history="1">
+        <w:r>
+          <w:rPr>
+            <w:rStyle w:val="Hyperlink"/>
+          </w:rPr>
+          <w:t>https://www.instagram.com/p/DIuYG-aJ-rH/</w:t>
+        </w:r>
+      </w:hyperlink>
+    </w:p>
+    <w:p>
+      <w:hyperlink r:id="rId32" w:history="1">
+        <w:r>
+          <w:rPr>
+            <w:rStyle w:val="Hyperlink"/>
+          </w:rPr>
+          <w:t>https://www.instagram.com/p/DNPFl9_tzdI/</w:t>
+        </w:r>
+      </w:hyperlink>
+    </w:p>
+    <w:p/>
+    <w:p/>
+    <w:p>
+      <w:pPr>
+        <w:pStyle w:val="Heading4"/>
+      </w:pPr>
+      <w:r>
+        <w:t>Foto en imágenes:</w:t>
+      </w:r>
+    </w:p>
+    <w:p>
+      <w:hyperlink r:id="rId33" w:history="1">
+        <w:r>
+          <w:rPr>
+            <w:rStyle w:val="Hyperlink"/>
+          </w:rPr>
+          <w:t>https://www.instagram.com/p/DGbo0lhPXtQ/</w:t>
+        </w:r>
+      </w:hyperlink>
+    </w:p>
+    <w:p/>
     <w:p/>
     <w:sectPr>
       <w:pgSz w:w="11906" w:h="16838"/>
@@ -456,7 +1023,6 @@
     <w:next w:val="Normal"/>
     <w:link w:val="Heading2Char"/>
     <w:uiPriority w:val="9"/>
-    <w:semiHidden/>
     <w:unhideWhenUsed/>
     <w:qFormat/>
     <w:rsid w:val="0018359B"/>
@@ -479,7 +1045,6 @@
     <w:next w:val="Normal"/>
     <w:link w:val="Heading3Char"/>
     <w:uiPriority w:val="9"/>
-    <w:semiHidden/>
     <w:unhideWhenUsed/>
     <w:qFormat/>
     <w:rsid w:val="0018359B"/>
@@ -502,7 +1067,6 @@
     <w:next w:val="Normal"/>
     <w:link w:val="Heading4Char"/>
     <w:uiPriority w:val="9"/>
-    <w:semiHidden/>
     <w:unhideWhenUsed/>
     <w:qFormat/>
     <w:rsid w:val="0018359B"/>
@@ -673,7 +1237,6 @@
     <w:basedOn w:val="DefaultParagraphFont"/>
     <w:link w:val="Heading2"/>
     <w:uiPriority w:val="9"/>
-    <w:semiHidden/>
     <w:rsid w:val="0018359B"/>
     <w:rPr>
       <w:rFonts w:asciiTheme="majorHAnsi" w:eastAsiaTheme="majorEastAsia" w:hAnsiTheme="majorHAnsi" w:cstheme="majorBidi"/>
@@ -687,7 +1250,6 @@
     <w:basedOn w:val="DefaultParagraphFont"/>
     <w:link w:val="Heading3"/>
     <w:uiPriority w:val="9"/>
-    <w:semiHidden/>
     <w:rsid w:val="0018359B"/>
     <w:rPr>
       <w:rFonts w:eastAsiaTheme="majorEastAsia" w:cstheme="majorBidi"/>
@@ -701,7 +1263,6 @@
     <w:basedOn w:val="DefaultParagraphFont"/>
     <w:link w:val="Heading4"/>
     <w:uiPriority w:val="9"/>
-    <w:semiHidden/>
     <w:rsid w:val="0018359B"/>
     <w:rPr>
       <w:rFonts w:eastAsiaTheme="majorEastAsia" w:cstheme="majorBidi"/>
@@ -966,6 +1527,18 @@
     <w:rPr>
       <w:color w:val="605E5C"/>
       <w:shd w:val="clear" w:color="auto" w:fill="E1DFDD"/>
+    </w:rPr>
+  </w:style>
+  <w:style w:type="character" w:styleId="FollowedHyperlink">
+    <w:name w:val="FollowedHyperlink"/>
+    <w:basedOn w:val="DefaultParagraphFont"/>
+    <w:uiPriority w:val="99"/>
+    <w:semiHidden/>
+    <w:unhideWhenUsed/>
+    <w:rsid w:val="006746FB"/>
+    <w:rPr>
+      <w:color w:val="954F72" w:themeColor="followedHyperlink"/>
+      <w:u w:val="single"/>
     </w:rPr>
   </w:style>
 </w:styles>

</xml_diff>